<commit_message>
Finalisation of Assignment Documentation
</commit_message>
<xml_diff>
--- a/03 - WIP/Documentation_Template.docx
+++ b/03 - WIP/Documentation_Template.docx
@@ -113,7 +113,7 @@
                                           <w:sz w:val="60"/>
                                           <w:szCs w:val="60"/>
                                         </w:rPr>
-                                        <w:t xml:space="preserve">IT Project </w:t>
+                                        <w:t>IT Project</w:t>
                                       </w:r>
                                     </w:p>
                                   </w:sdtContent>
@@ -175,7 +175,7 @@
                                     <w:sz w:val="60"/>
                                     <w:szCs w:val="60"/>
                                   </w:rPr>
-                                  <w:t xml:space="preserve">IT Project </w:t>
+                                  <w:t>IT Project</w:t>
                                 </w:r>
                               </w:p>
                             </w:sdtContent>
@@ -362,12 +362,12 @@
                                     <w:sdtEndPr/>
                                     <w:sdtContent>
                                       <w:r>
-                                        <w:t>Synoptic Assignment – Section</w:t>
+                                        <w:t xml:space="preserve">Synoptic Assignment </w:t>
                                       </w:r>
                                     </w:sdtContent>
                                   </w:sdt>
                                   <w:r>
-                                    <w:t xml:space="preserve"> A Version Control </w:t>
+                                    <w:t xml:space="preserve"> </w:t>
                                   </w:r>
                                 </w:p>
                               </w:txbxContent>
@@ -406,12 +406,12 @@
                               <w:sdtEndPr/>
                               <w:sdtContent>
                                 <w:r>
-                                  <w:t>Synoptic Assignment – Section</w:t>
+                                  <w:t xml:space="preserve">Synoptic Assignment </w:t>
                                 </w:r>
                               </w:sdtContent>
                             </w:sdt>
                             <w:r>
-                              <w:t xml:space="preserve"> A Version Control </w:t>
+                              <w:t xml:space="preserve"> </w:t>
                             </w:r>
                           </w:p>
                         </w:txbxContent>
@@ -515,17 +515,24 @@
                                       <w:color w:val="FFFFFF" w:themeColor="background1"/>
                                       <w:lang w:val="en-GB"/>
                                     </w:rPr>
-                                    <w:t xml:space="preserve">Checkpoint 1 – Creation of a GitHub repository using </w:t>
+                                    <w:t xml:space="preserve">Sections A | B </w:t>
                                   </w:r>
-                                  <w:proofErr w:type="spellStart"/>
+                                  <w:r>
+                                    <w:rPr>
+                                      <w:b/>
+                                      <w:bCs/>
+                                      <w:color w:val="FFFFFF" w:themeColor="background1"/>
+                                      <w:lang w:val="en-GB"/>
+                                    </w:rPr>
+                                    <w:t>|</w:t>
+                                  </w:r>
                                   <w:r>
                                     <w:rPr>
                                       <w:color w:val="FFFFFF" w:themeColor="background1"/>
                                       <w:lang w:val="en-GB"/>
                                     </w:rPr>
-                                    <w:t>GitKraken</w:t>
+                                    <w:t>C</w:t>
                                   </w:r>
-                                  <w:proofErr w:type="spellEnd"/>
                                 </w:p>
                                 <w:p>
                                   <w:pPr>
@@ -602,17 +609,24 @@
                                 <w:color w:val="FFFFFF" w:themeColor="background1"/>
                                 <w:lang w:val="en-GB"/>
                               </w:rPr>
-                              <w:t xml:space="preserve">Checkpoint 1 – Creation of a GitHub repository using </w:t>
+                              <w:t xml:space="preserve">Sections A | B </w:t>
                             </w:r>
-                            <w:proofErr w:type="spellStart"/>
+                            <w:r>
+                              <w:rPr>
+                                <w:b/>
+                                <w:bCs/>
+                                <w:color w:val="FFFFFF" w:themeColor="background1"/>
+                                <w:lang w:val="en-GB"/>
+                              </w:rPr>
+                              <w:t>|</w:t>
+                            </w:r>
                             <w:r>
                               <w:rPr>
                                 <w:color w:val="FFFFFF" w:themeColor="background1"/>
                                 <w:lang w:val="en-GB"/>
                               </w:rPr>
-                              <w:t>GitKraken</w:t>
+                              <w:t>C</w:t>
                             </w:r>
-                            <w:proofErr w:type="spellEnd"/>
                           </w:p>
                           <w:p>
                             <w:pPr>
@@ -708,6 +722,15 @@
     </w:p>
     <w:sdt>
       <w:sdtPr>
+        <w:rPr>
+          <w:rFonts w:asciiTheme="minorHAnsi" w:eastAsiaTheme="minorEastAsia" w:hAnsiTheme="minorHAnsi" w:cstheme="minorBidi"/>
+          <w:b w:val="0"/>
+          <w:bCs w:val="0"/>
+          <w:i w:val="0"/>
+          <w:color w:val="auto"/>
+          <w:sz w:val="22"/>
+          <w:szCs w:val="22"/>
+        </w:rPr>
         <w:id w:val="1473943699"/>
         <w:docPartObj>
           <w:docPartGallery w:val="Table of Contents"/>
@@ -716,12 +739,7 @@
       </w:sdtPr>
       <w:sdtEndPr>
         <w:rPr>
-          <w:rFonts w:asciiTheme="minorHAnsi" w:eastAsiaTheme="minorEastAsia" w:hAnsiTheme="minorHAnsi" w:cstheme="minorBidi"/>
-          <w:i w:val="0"/>
           <w:noProof/>
-          <w:color w:val="auto"/>
-          <w:sz w:val="22"/>
-          <w:szCs w:val="22"/>
         </w:rPr>
       </w:sdtEndPr>
       <w:sdtContent>
@@ -752,13 +770,13 @@
           <w:r>
             <w:fldChar w:fldCharType="separate"/>
           </w:r>
-          <w:hyperlink w:anchor="_Toc44435321" w:history="1">
+          <w:hyperlink w:anchor="_Toc44443567" w:history="1">
             <w:r>
               <w:rPr>
                 <w:rStyle w:val="Hyperlink"/>
                 <w:noProof/>
               </w:rPr>
-              <w:t>Step 1</w:t>
+              <w:t>Section A</w:t>
             </w:r>
             <w:r>
               <w:rPr>
@@ -779,7 +797,7 @@
                 <w:noProof/>
                 <w:webHidden/>
               </w:rPr>
-              <w:instrText xml:space="preserve"> PAGEREF _Toc44435321 \h </w:instrText>
+              <w:instrText xml:space="preserve"> PAGEREF _Toc44443567 \h </w:instrText>
             </w:r>
             <w:r>
               <w:rPr>
@@ -799,7 +817,7 @@
                 <w:noProof/>
                 <w:webHidden/>
               </w:rPr>
-              <w:t>1</w:t>
+              <w:t>2</w:t>
             </w:r>
             <w:r>
               <w:rPr>
@@ -820,13 +838,13 @@
               <w:noProof/>
             </w:rPr>
           </w:pPr>
-          <w:hyperlink w:anchor="_Toc44435322" w:history="1">
+          <w:hyperlink w:anchor="_Toc44443568" w:history="1">
             <w:r>
               <w:rPr>
                 <w:rStyle w:val="Hyperlink"/>
                 <w:noProof/>
               </w:rPr>
-              <w:t>Step 2</w:t>
+              <w:t>Section B</w:t>
             </w:r>
             <w:r>
               <w:rPr>
@@ -847,7 +865,7 @@
                 <w:noProof/>
                 <w:webHidden/>
               </w:rPr>
-              <w:instrText xml:space="preserve"> PAGEREF _Toc44435322 \h </w:instrText>
+              <w:instrText xml:space="preserve"> PAGEREF _Toc44443568 \h </w:instrText>
             </w:r>
             <w:r>
               <w:rPr>
@@ -867,7 +885,415 @@
                 <w:noProof/>
                 <w:webHidden/>
               </w:rPr>
-              <w:t>1</w:t>
+              <w:t>3</w:t>
+            </w:r>
+            <w:r>
+              <w:rPr>
+                <w:noProof/>
+                <w:webHidden/>
+              </w:rPr>
+              <w:fldChar w:fldCharType="end"/>
+            </w:r>
+          </w:hyperlink>
+        </w:p>
+        <w:p>
+          <w:pPr>
+            <w:pStyle w:val="TOC2"/>
+            <w:tabs>
+              <w:tab w:val="right" w:leader="dot" w:pos="10070"/>
+            </w:tabs>
+            <w:rPr>
+              <w:noProof/>
+            </w:rPr>
+          </w:pPr>
+          <w:hyperlink w:anchor="_Toc44443569" w:history="1">
+            <w:r>
+              <w:rPr>
+                <w:rStyle w:val="Hyperlink"/>
+                <w:noProof/>
+              </w:rPr>
+              <w:t>Research Question</w:t>
+            </w:r>
+            <w:r>
+              <w:rPr>
+                <w:noProof/>
+                <w:webHidden/>
+              </w:rPr>
+              <w:tab/>
+            </w:r>
+            <w:r>
+              <w:rPr>
+                <w:noProof/>
+                <w:webHidden/>
+              </w:rPr>
+              <w:fldChar w:fldCharType="begin"/>
+            </w:r>
+            <w:r>
+              <w:rPr>
+                <w:noProof/>
+                <w:webHidden/>
+              </w:rPr>
+              <w:instrText xml:space="preserve"> PAGEREF _Toc44443569 \h </w:instrText>
+            </w:r>
+            <w:r>
+              <w:rPr>
+                <w:noProof/>
+                <w:webHidden/>
+              </w:rPr>
+            </w:r>
+            <w:r>
+              <w:rPr>
+                <w:noProof/>
+                <w:webHidden/>
+              </w:rPr>
+              <w:fldChar w:fldCharType="separate"/>
+            </w:r>
+            <w:r>
+              <w:rPr>
+                <w:noProof/>
+                <w:webHidden/>
+              </w:rPr>
+              <w:t>3</w:t>
+            </w:r>
+            <w:r>
+              <w:rPr>
+                <w:noProof/>
+                <w:webHidden/>
+              </w:rPr>
+              <w:fldChar w:fldCharType="end"/>
+            </w:r>
+          </w:hyperlink>
+        </w:p>
+        <w:p>
+          <w:pPr>
+            <w:pStyle w:val="TOC2"/>
+            <w:tabs>
+              <w:tab w:val="right" w:leader="dot" w:pos="10070"/>
+            </w:tabs>
+            <w:rPr>
+              <w:noProof/>
+            </w:rPr>
+          </w:pPr>
+          <w:hyperlink w:anchor="_Toc44443570" w:history="1">
+            <w:r>
+              <w:rPr>
+                <w:rStyle w:val="Hyperlink"/>
+                <w:noProof/>
+              </w:rPr>
+              <w:t>Research Methodology</w:t>
+            </w:r>
+            <w:r>
+              <w:rPr>
+                <w:noProof/>
+                <w:webHidden/>
+              </w:rPr>
+              <w:tab/>
+            </w:r>
+            <w:r>
+              <w:rPr>
+                <w:noProof/>
+                <w:webHidden/>
+              </w:rPr>
+              <w:fldChar w:fldCharType="begin"/>
+            </w:r>
+            <w:r>
+              <w:rPr>
+                <w:noProof/>
+                <w:webHidden/>
+              </w:rPr>
+              <w:instrText xml:space="preserve"> PAGEREF _Toc44443570 \h </w:instrText>
+            </w:r>
+            <w:r>
+              <w:rPr>
+                <w:noProof/>
+                <w:webHidden/>
+              </w:rPr>
+            </w:r>
+            <w:r>
+              <w:rPr>
+                <w:noProof/>
+                <w:webHidden/>
+              </w:rPr>
+              <w:fldChar w:fldCharType="separate"/>
+            </w:r>
+            <w:r>
+              <w:rPr>
+                <w:noProof/>
+                <w:webHidden/>
+              </w:rPr>
+              <w:t>3</w:t>
+            </w:r>
+            <w:r>
+              <w:rPr>
+                <w:noProof/>
+                <w:webHidden/>
+              </w:rPr>
+              <w:fldChar w:fldCharType="end"/>
+            </w:r>
+          </w:hyperlink>
+        </w:p>
+        <w:p>
+          <w:pPr>
+            <w:pStyle w:val="TOC2"/>
+            <w:tabs>
+              <w:tab w:val="right" w:leader="dot" w:pos="10070"/>
+            </w:tabs>
+            <w:rPr>
+              <w:noProof/>
+            </w:rPr>
+          </w:pPr>
+          <w:hyperlink w:anchor="_Toc44443571" w:history="1">
+            <w:r>
+              <w:rPr>
+                <w:rStyle w:val="Hyperlink"/>
+                <w:noProof/>
+              </w:rPr>
+              <w:t>Research Methodology of 2 other papers cited in research</w:t>
+            </w:r>
+            <w:r>
+              <w:rPr>
+                <w:noProof/>
+                <w:webHidden/>
+              </w:rPr>
+              <w:tab/>
+            </w:r>
+            <w:r>
+              <w:rPr>
+                <w:noProof/>
+                <w:webHidden/>
+              </w:rPr>
+              <w:fldChar w:fldCharType="begin"/>
+            </w:r>
+            <w:r>
+              <w:rPr>
+                <w:noProof/>
+                <w:webHidden/>
+              </w:rPr>
+              <w:instrText xml:space="preserve"> PAGEREF _Toc44443571 \h </w:instrText>
+            </w:r>
+            <w:r>
+              <w:rPr>
+                <w:noProof/>
+                <w:webHidden/>
+              </w:rPr>
+            </w:r>
+            <w:r>
+              <w:rPr>
+                <w:noProof/>
+                <w:webHidden/>
+              </w:rPr>
+              <w:fldChar w:fldCharType="separate"/>
+            </w:r>
+            <w:r>
+              <w:rPr>
+                <w:noProof/>
+                <w:webHidden/>
+              </w:rPr>
+              <w:t>4</w:t>
+            </w:r>
+            <w:r>
+              <w:rPr>
+                <w:noProof/>
+                <w:webHidden/>
+              </w:rPr>
+              <w:fldChar w:fldCharType="end"/>
+            </w:r>
+          </w:hyperlink>
+        </w:p>
+        <w:p>
+          <w:pPr>
+            <w:pStyle w:val="TOC2"/>
+            <w:tabs>
+              <w:tab w:val="right" w:leader="dot" w:pos="10070"/>
+            </w:tabs>
+            <w:rPr>
+              <w:noProof/>
+            </w:rPr>
+          </w:pPr>
+          <w:hyperlink w:anchor="_Toc44443572" w:history="1">
+            <w:r>
+              <w:rPr>
+                <w:rStyle w:val="Hyperlink"/>
+                <w:noProof/>
+              </w:rPr>
+              <w:t>Presentation of Results</w:t>
+            </w:r>
+            <w:r>
+              <w:rPr>
+                <w:noProof/>
+                <w:webHidden/>
+              </w:rPr>
+              <w:tab/>
+            </w:r>
+            <w:r>
+              <w:rPr>
+                <w:noProof/>
+                <w:webHidden/>
+              </w:rPr>
+              <w:fldChar w:fldCharType="begin"/>
+            </w:r>
+            <w:r>
+              <w:rPr>
+                <w:noProof/>
+                <w:webHidden/>
+              </w:rPr>
+              <w:instrText xml:space="preserve"> PAGEREF _Toc44443572 \h </w:instrText>
+            </w:r>
+            <w:r>
+              <w:rPr>
+                <w:noProof/>
+                <w:webHidden/>
+              </w:rPr>
+            </w:r>
+            <w:r>
+              <w:rPr>
+                <w:noProof/>
+                <w:webHidden/>
+              </w:rPr>
+              <w:fldChar w:fldCharType="separate"/>
+            </w:r>
+            <w:r>
+              <w:rPr>
+                <w:noProof/>
+                <w:webHidden/>
+              </w:rPr>
+              <w:t>4</w:t>
+            </w:r>
+            <w:r>
+              <w:rPr>
+                <w:noProof/>
+                <w:webHidden/>
+              </w:rPr>
+              <w:fldChar w:fldCharType="end"/>
+            </w:r>
+          </w:hyperlink>
+        </w:p>
+        <w:p>
+          <w:pPr>
+            <w:pStyle w:val="TOC2"/>
+            <w:tabs>
+              <w:tab w:val="right" w:leader="dot" w:pos="10070"/>
+            </w:tabs>
+            <w:rPr>
+              <w:noProof/>
+            </w:rPr>
+          </w:pPr>
+          <w:hyperlink w:anchor="_Toc44443573" w:history="1">
+            <w:r>
+              <w:rPr>
+                <w:rStyle w:val="Hyperlink"/>
+                <w:noProof/>
+              </w:rPr>
+              <w:t>Discussion of Results</w:t>
+            </w:r>
+            <w:r>
+              <w:rPr>
+                <w:noProof/>
+                <w:webHidden/>
+              </w:rPr>
+              <w:tab/>
+            </w:r>
+            <w:r>
+              <w:rPr>
+                <w:noProof/>
+                <w:webHidden/>
+              </w:rPr>
+              <w:fldChar w:fldCharType="begin"/>
+            </w:r>
+            <w:r>
+              <w:rPr>
+                <w:noProof/>
+                <w:webHidden/>
+              </w:rPr>
+              <w:instrText xml:space="preserve"> PAGEREF _Toc44443573 \h </w:instrText>
+            </w:r>
+            <w:r>
+              <w:rPr>
+                <w:noProof/>
+                <w:webHidden/>
+              </w:rPr>
+            </w:r>
+            <w:r>
+              <w:rPr>
+                <w:noProof/>
+                <w:webHidden/>
+              </w:rPr>
+              <w:fldChar w:fldCharType="separate"/>
+            </w:r>
+            <w:r>
+              <w:rPr>
+                <w:noProof/>
+                <w:webHidden/>
+              </w:rPr>
+              <w:t>6</w:t>
+            </w:r>
+            <w:r>
+              <w:rPr>
+                <w:noProof/>
+                <w:webHidden/>
+              </w:rPr>
+              <w:fldChar w:fldCharType="end"/>
+            </w:r>
+          </w:hyperlink>
+        </w:p>
+        <w:p>
+          <w:pPr>
+            <w:pStyle w:val="TOC2"/>
+            <w:tabs>
+              <w:tab w:val="right" w:leader="dot" w:pos="10070"/>
+            </w:tabs>
+            <w:rPr>
+              <w:noProof/>
+            </w:rPr>
+          </w:pPr>
+          <w:hyperlink w:anchor="_Toc44443574" w:history="1">
+            <w:r>
+              <w:rPr>
+                <w:rStyle w:val="Hyperlink"/>
+                <w:noProof/>
+              </w:rPr>
+              <w:t>Future Implications of the Study</w:t>
+            </w:r>
+            <w:r>
+              <w:rPr>
+                <w:noProof/>
+                <w:webHidden/>
+              </w:rPr>
+              <w:tab/>
+            </w:r>
+            <w:r>
+              <w:rPr>
+                <w:noProof/>
+                <w:webHidden/>
+              </w:rPr>
+              <w:fldChar w:fldCharType="begin"/>
+            </w:r>
+            <w:r>
+              <w:rPr>
+                <w:noProof/>
+                <w:webHidden/>
+              </w:rPr>
+              <w:instrText xml:space="preserve"> PAGEREF _Toc44443574 \h </w:instrText>
+            </w:r>
+            <w:r>
+              <w:rPr>
+                <w:noProof/>
+                <w:webHidden/>
+              </w:rPr>
+            </w:r>
+            <w:r>
+              <w:rPr>
+                <w:noProof/>
+                <w:webHidden/>
+              </w:rPr>
+              <w:fldChar w:fldCharType="separate"/>
+            </w:r>
+            <w:r>
+              <w:rPr>
+                <w:noProof/>
+                <w:webHidden/>
+              </w:rPr>
+              <w:t>6</w:t>
             </w:r>
             <w:r>
               <w:rPr>
@@ -888,13 +1314,13 @@
               <w:noProof/>
             </w:rPr>
           </w:pPr>
-          <w:hyperlink w:anchor="_Toc44435323" w:history="1">
+          <w:hyperlink w:anchor="_Toc44443575" w:history="1">
             <w:r>
               <w:rPr>
                 <w:rStyle w:val="Hyperlink"/>
                 <w:noProof/>
               </w:rPr>
-              <w:t>Step 3</w:t>
+              <w:t>Section C</w:t>
             </w:r>
             <w:r>
               <w:rPr>
@@ -915,7 +1341,7 @@
                 <w:noProof/>
                 <w:webHidden/>
               </w:rPr>
-              <w:instrText xml:space="preserve"> PAGEREF _Toc44435323 \h </w:instrText>
+              <w:instrText xml:space="preserve"> PAGEREF _Toc44443575 \h </w:instrText>
             </w:r>
             <w:r>
               <w:rPr>
@@ -935,143 +1361,7 @@
                 <w:noProof/>
                 <w:webHidden/>
               </w:rPr>
-              <w:t>1</w:t>
-            </w:r>
-            <w:r>
-              <w:rPr>
-                <w:noProof/>
-                <w:webHidden/>
-              </w:rPr>
-              <w:fldChar w:fldCharType="end"/>
-            </w:r>
-          </w:hyperlink>
-        </w:p>
-        <w:p>
-          <w:pPr>
-            <w:pStyle w:val="TOC1"/>
-            <w:tabs>
-              <w:tab w:val="right" w:leader="dot" w:pos="10070"/>
-            </w:tabs>
-            <w:rPr>
-              <w:noProof/>
-            </w:rPr>
-          </w:pPr>
-          <w:hyperlink w:anchor="_Toc44435324" w:history="1">
-            <w:r>
-              <w:rPr>
-                <w:rStyle w:val="Hyperlink"/>
-                <w:noProof/>
-              </w:rPr>
-              <w:t>Step 4</w:t>
-            </w:r>
-            <w:r>
-              <w:rPr>
-                <w:noProof/>
-                <w:webHidden/>
-              </w:rPr>
-              <w:tab/>
-            </w:r>
-            <w:r>
-              <w:rPr>
-                <w:noProof/>
-                <w:webHidden/>
-              </w:rPr>
-              <w:fldChar w:fldCharType="begin"/>
-            </w:r>
-            <w:r>
-              <w:rPr>
-                <w:noProof/>
-                <w:webHidden/>
-              </w:rPr>
-              <w:instrText xml:space="preserve"> PAGEREF _Toc44435324 \h </w:instrText>
-            </w:r>
-            <w:r>
-              <w:rPr>
-                <w:noProof/>
-                <w:webHidden/>
-              </w:rPr>
-            </w:r>
-            <w:r>
-              <w:rPr>
-                <w:noProof/>
-                <w:webHidden/>
-              </w:rPr>
-              <w:fldChar w:fldCharType="separate"/>
-            </w:r>
-            <w:r>
-              <w:rPr>
-                <w:noProof/>
-                <w:webHidden/>
-              </w:rPr>
-              <w:t>1</w:t>
-            </w:r>
-            <w:r>
-              <w:rPr>
-                <w:noProof/>
-                <w:webHidden/>
-              </w:rPr>
-              <w:fldChar w:fldCharType="end"/>
-            </w:r>
-          </w:hyperlink>
-        </w:p>
-        <w:p>
-          <w:pPr>
-            <w:pStyle w:val="TOC1"/>
-            <w:tabs>
-              <w:tab w:val="right" w:leader="dot" w:pos="10070"/>
-            </w:tabs>
-            <w:rPr>
-              <w:noProof/>
-            </w:rPr>
-          </w:pPr>
-          <w:hyperlink w:anchor="_Toc44435325" w:history="1">
-            <w:r>
-              <w:rPr>
-                <w:rStyle w:val="Hyperlink"/>
-                <w:noProof/>
-              </w:rPr>
-              <w:t>Step 5</w:t>
-            </w:r>
-            <w:r>
-              <w:rPr>
-                <w:noProof/>
-                <w:webHidden/>
-              </w:rPr>
-              <w:tab/>
-            </w:r>
-            <w:r>
-              <w:rPr>
-                <w:noProof/>
-                <w:webHidden/>
-              </w:rPr>
-              <w:fldChar w:fldCharType="begin"/>
-            </w:r>
-            <w:r>
-              <w:rPr>
-                <w:noProof/>
-                <w:webHidden/>
-              </w:rPr>
-              <w:instrText xml:space="preserve"> PAGEREF _Toc44435325 \h </w:instrText>
-            </w:r>
-            <w:r>
-              <w:rPr>
-                <w:noProof/>
-                <w:webHidden/>
-              </w:rPr>
-            </w:r>
-            <w:r>
-              <w:rPr>
-                <w:noProof/>
-                <w:webHidden/>
-              </w:rPr>
-              <w:fldChar w:fldCharType="separate"/>
-            </w:r>
-            <w:r>
-              <w:rPr>
-                <w:noProof/>
-                <w:webHidden/>
-              </w:rPr>
-              <w:t>1</w:t>
+              <w:t>7</w:t>
             </w:r>
             <w:r>
               <w:rPr>
@@ -1096,73 +1386,1246 @@
     </w:sdt>
     <w:p>
       <w:pPr>
+        <w:spacing w:after="200" w:line="276" w:lineRule="auto"/>
+        <w:rPr>
+          <w:rFonts w:asciiTheme="majorHAnsi" w:eastAsiaTheme="majorEastAsia" w:hAnsiTheme="majorHAnsi" w:cstheme="majorBidi"/>
+          <w:bCs/>
+          <w:color w:val="FFFFFF" w:themeColor="background1"/>
+          <w:sz w:val="28"/>
+          <w:szCs w:val="32"/>
+        </w:rPr>
+      </w:pPr>
+      <w:r>
+        <w:br w:type="page"/>
+      </w:r>
+    </w:p>
+    <w:p>
+      <w:pPr>
         <w:pStyle w:val="Heading1"/>
       </w:pPr>
-      <w:bookmarkStart w:id="0" w:name="_Toc44435321"/>
-      <w:r>
-        <w:t>Step 1</w:t>
+      <w:bookmarkStart w:id="0" w:name="_Toc44443567"/>
+      <w:r>
+        <w:lastRenderedPageBreak/>
+        <w:t>Section A</w:t>
       </w:r>
       <w:bookmarkEnd w:id="0"/>
     </w:p>
     <w:p/>
+    <w:tbl>
+      <w:tblPr>
+        <w:tblStyle w:val="GridTable1Light-Accent1"/>
+        <w:tblW w:w="0" w:type="auto"/>
+        <w:tblLook w:val="04A0" w:firstRow="1" w:lastRow="0" w:firstColumn="1" w:lastColumn="0" w:noHBand="0" w:noVBand="1"/>
+      </w:tblPr>
+      <w:tblGrid>
+        <w:gridCol w:w="4698"/>
+        <w:gridCol w:w="5372"/>
+      </w:tblGrid>
+      <w:tr>
+        <w:trPr>
+          <w:cnfStyle w:val="100000000000" w:firstRow="1" w:lastRow="0" w:firstColumn="0" w:lastColumn="0" w:oddVBand="0" w:evenVBand="0" w:oddHBand="0" w:evenHBand="0" w:firstRowFirstColumn="0" w:firstRowLastColumn="0" w:lastRowFirstColumn="0" w:lastRowLastColumn="0"/>
+        </w:trPr>
+        <w:tc>
+          <w:tcPr>
+            <w:cnfStyle w:val="001000000000" w:firstRow="0" w:lastRow="0" w:firstColumn="1" w:lastColumn="0" w:oddVBand="0" w:evenVBand="0" w:oddHBand="0" w:evenHBand="0" w:firstRowFirstColumn="0" w:firstRowLastColumn="0" w:lastRowFirstColumn="0" w:lastRowLastColumn="0"/>
+            <w:tcW w:w="5035" w:type="dxa"/>
+          </w:tcPr>
+          <w:p>
+            <w:pPr>
+              <w:jc w:val="center"/>
+            </w:pPr>
+            <w:r>
+              <w:t>Checkpoint</w:t>
+            </w:r>
+          </w:p>
+        </w:tc>
+        <w:tc>
+          <w:tcPr>
+            <w:tcW w:w="5035" w:type="dxa"/>
+          </w:tcPr>
+          <w:p>
+            <w:pPr>
+              <w:jc w:val="center"/>
+              <w:cnfStyle w:val="100000000000" w:firstRow="1" w:lastRow="0" w:firstColumn="0" w:lastColumn="0" w:oddVBand="0" w:evenVBand="0" w:oddHBand="0" w:evenHBand="0" w:firstRowFirstColumn="0" w:firstRowLastColumn="0" w:lastRowFirstColumn="0" w:lastRowLastColumn="0"/>
+            </w:pPr>
+            <w:r>
+              <w:t>Code</w:t>
+            </w:r>
+          </w:p>
+        </w:tc>
+      </w:tr>
+      <w:tr>
+        <w:tc>
+          <w:tcPr>
+            <w:cnfStyle w:val="001000000000" w:firstRow="0" w:lastRow="0" w:firstColumn="1" w:lastColumn="0" w:oddVBand="0" w:evenVBand="0" w:oddHBand="0" w:evenHBand="0" w:firstRowFirstColumn="0" w:firstRowLastColumn="0" w:lastRowFirstColumn="0" w:lastRowLastColumn="0"/>
+            <w:tcW w:w="5035" w:type="dxa"/>
+          </w:tcPr>
+          <w:p>
+            <w:pPr>
+              <w:jc w:val="center"/>
+              <w:rPr>
+                <w:b w:val="0"/>
+                <w:bCs w:val="0"/>
+              </w:rPr>
+            </w:pPr>
+            <w:r>
+              <w:t>Check Point 1</w:t>
+            </w:r>
+          </w:p>
+        </w:tc>
+        <w:tc>
+          <w:tcPr>
+            <w:tcW w:w="5035" w:type="dxa"/>
+          </w:tcPr>
+          <w:p>
+            <w:pPr>
+              <w:cnfStyle w:val="000000000000" w:firstRow="0" w:lastRow="0" w:firstColumn="0" w:lastColumn="0" w:oddVBand="0" w:evenVBand="0" w:oddHBand="0" w:evenHBand="0" w:firstRowFirstColumn="0" w:firstRowLastColumn="0" w:lastRowFirstColumn="0" w:lastRowLastColumn="0"/>
+            </w:pPr>
+            <w:r>
+              <w:t>665502b7422f236eb49a0646e8f8813e64c3f4dc</w:t>
+            </w:r>
+          </w:p>
+        </w:tc>
+      </w:tr>
+      <w:tr>
+        <w:tc>
+          <w:tcPr>
+            <w:cnfStyle w:val="001000000000" w:firstRow="0" w:lastRow="0" w:firstColumn="1" w:lastColumn="0" w:oddVBand="0" w:evenVBand="0" w:oddHBand="0" w:evenHBand="0" w:firstRowFirstColumn="0" w:firstRowLastColumn="0" w:lastRowFirstColumn="0" w:lastRowLastColumn="0"/>
+            <w:tcW w:w="5035" w:type="dxa"/>
+          </w:tcPr>
+          <w:p>
+            <w:pPr>
+              <w:jc w:val="center"/>
+            </w:pPr>
+            <w:r>
+              <w:t xml:space="preserve">Check Point </w:t>
+            </w:r>
+            <w:r>
+              <w:t>2</w:t>
+            </w:r>
+          </w:p>
+        </w:tc>
+        <w:tc>
+          <w:tcPr>
+            <w:tcW w:w="5035" w:type="dxa"/>
+          </w:tcPr>
+          <w:p>
+            <w:pPr>
+              <w:cnfStyle w:val="000000000000" w:firstRow="0" w:lastRow="0" w:firstColumn="0" w:lastColumn="0" w:oddVBand="0" w:evenVBand="0" w:oddHBand="0" w:evenHBand="0" w:firstRowFirstColumn="0" w:firstRowLastColumn="0" w:lastRowFirstColumn="0" w:lastRowLastColumn="0"/>
+            </w:pPr>
+            <w:r>
+              <w:t>9c65cae960fa63ff4dba2dbe07f54832c24258e8</w:t>
+            </w:r>
+          </w:p>
+        </w:tc>
+      </w:tr>
+      <w:tr>
+        <w:tc>
+          <w:tcPr>
+            <w:cnfStyle w:val="001000000000" w:firstRow="0" w:lastRow="0" w:firstColumn="1" w:lastColumn="0" w:oddVBand="0" w:evenVBand="0" w:oddHBand="0" w:evenHBand="0" w:firstRowFirstColumn="0" w:firstRowLastColumn="0" w:lastRowFirstColumn="0" w:lastRowLastColumn="0"/>
+            <w:tcW w:w="5035" w:type="dxa"/>
+          </w:tcPr>
+          <w:p>
+            <w:pPr>
+              <w:jc w:val="center"/>
+            </w:pPr>
+            <w:r>
+              <w:t xml:space="preserve">Check Point </w:t>
+            </w:r>
+            <w:r>
+              <w:t>3</w:t>
+            </w:r>
+          </w:p>
+        </w:tc>
+        <w:tc>
+          <w:tcPr>
+            <w:tcW w:w="5035" w:type="dxa"/>
+          </w:tcPr>
+          <w:p>
+            <w:pPr>
+              <w:cnfStyle w:val="000000000000" w:firstRow="0" w:lastRow="0" w:firstColumn="0" w:lastColumn="0" w:oddVBand="0" w:evenVBand="0" w:oddHBand="0" w:evenHBand="0" w:firstRowFirstColumn="0" w:firstRowLastColumn="0" w:lastRowFirstColumn="0" w:lastRowLastColumn="0"/>
+            </w:pPr>
+            <w:r>
+              <w:t>28fa5788b0f116c90af7eb92288497eee7ce7e7f</w:t>
+            </w:r>
+          </w:p>
+        </w:tc>
+      </w:tr>
+      <w:tr>
+        <w:tc>
+          <w:tcPr>
+            <w:cnfStyle w:val="001000000000" w:firstRow="0" w:lastRow="0" w:firstColumn="1" w:lastColumn="0" w:oddVBand="0" w:evenVBand="0" w:oddHBand="0" w:evenHBand="0" w:firstRowFirstColumn="0" w:firstRowLastColumn="0" w:lastRowFirstColumn="0" w:lastRowLastColumn="0"/>
+            <w:tcW w:w="5035" w:type="dxa"/>
+          </w:tcPr>
+          <w:p>
+            <w:pPr>
+              <w:jc w:val="center"/>
+              <w:rPr>
+                <w:b w:val="0"/>
+                <w:bCs w:val="0"/>
+              </w:rPr>
+            </w:pPr>
+            <w:r>
+              <w:t xml:space="preserve">Check Point </w:t>
+            </w:r>
+            <w:r>
+              <w:t>4</w:t>
+            </w:r>
+          </w:p>
+        </w:tc>
+        <w:tc>
+          <w:tcPr>
+            <w:tcW w:w="5035" w:type="dxa"/>
+          </w:tcPr>
+          <w:p>
+            <w:pPr>
+              <w:cnfStyle w:val="000000000000" w:firstRow="0" w:lastRow="0" w:firstColumn="0" w:lastColumn="0" w:oddVBand="0" w:evenVBand="0" w:oddHBand="0" w:evenHBand="0" w:firstRowFirstColumn="0" w:firstRowLastColumn="0" w:lastRowFirstColumn="0" w:lastRowLastColumn="0"/>
+            </w:pPr>
+            <w:r>
+              <w:t>fa8761dcdd42d05a89c924875c17cb23d2e33263</w:t>
+            </w:r>
+          </w:p>
+        </w:tc>
+      </w:tr>
+    </w:tbl>
     <w:p/>
     <w:p>
+      <w:r>
+        <w:drawing>
+          <wp:inline distT="0" distB="0" distL="0" distR="0" wp14:anchorId="0D689000" wp14:editId="25730F16">
+            <wp:extent cx="6400800" cy="2578100"/>
+            <wp:effectExtent l="0" t="0" r="0" b="0"/>
+            <wp:docPr id="1" name="Picture 1"/>
+            <wp:cNvGraphicFramePr>
+              <a:graphicFrameLocks xmlns:a="http://schemas.openxmlformats.org/drawingml/2006/main" noChangeAspect="1"/>
+            </wp:cNvGraphicFramePr>
+            <a:graphic xmlns:a="http://schemas.openxmlformats.org/drawingml/2006/main">
+              <a:graphicData uri="http://schemas.openxmlformats.org/drawingml/2006/picture">
+                <pic:pic xmlns:pic="http://schemas.openxmlformats.org/drawingml/2006/picture">
+                  <pic:nvPicPr>
+                    <pic:cNvPr id="1" name=""/>
+                    <pic:cNvPicPr/>
+                  </pic:nvPicPr>
+                  <pic:blipFill>
+                    <a:blip r:embed="rId8"/>
+                    <a:stretch>
+                      <a:fillRect/>
+                    </a:stretch>
+                  </pic:blipFill>
+                  <pic:spPr>
+                    <a:xfrm>
+                      <a:off x="0" y="0"/>
+                      <a:ext cx="6400800" cy="2578100"/>
+                    </a:xfrm>
+                    <a:prstGeom prst="rect">
+                      <a:avLst/>
+                    </a:prstGeom>
+                  </pic:spPr>
+                </pic:pic>
+              </a:graphicData>
+            </a:graphic>
+          </wp:inline>
+        </w:drawing>
+      </w:r>
+    </w:p>
+    <w:p>
+      <w:pPr>
+        <w:spacing w:after="200" w:line="276" w:lineRule="auto"/>
+      </w:pPr>
+      <w:r>
+        <w:br w:type="page"/>
+      </w:r>
+    </w:p>
+    <w:p>
       <w:pPr>
         <w:pStyle w:val="Heading1"/>
       </w:pPr>
-      <w:bookmarkStart w:id="1" w:name="_Toc44435322"/>
-      <w:r>
-        <w:t>Step 2</w:t>
+      <w:bookmarkStart w:id="1" w:name="_Toc44443568"/>
+      <w:r>
+        <w:lastRenderedPageBreak/>
+        <w:t>Section B</w:t>
       </w:r>
       <w:bookmarkEnd w:id="1"/>
     </w:p>
     <w:p/>
     <w:p>
+      <w:r>
+        <w:t xml:space="preserve">Paper can be found here : </w:t>
+      </w:r>
+      <w:hyperlink r:id="rId9" w:history="1">
+        <w:r>
+          <w:rPr>
+            <w:rStyle w:val="Hyperlink"/>
+          </w:rPr>
+          <w:t>https://arxiv.org/abs/1805.00794</w:t>
+        </w:r>
+      </w:hyperlink>
+    </w:p>
+    <w:p>
+      <w:pPr>
+        <w:pStyle w:val="Heading2"/>
+      </w:pPr>
+      <w:bookmarkStart w:id="2" w:name="_Toc44443569"/>
+      <w:r>
+        <w:t>Research Question</w:t>
+      </w:r>
+      <w:bookmarkEnd w:id="2"/>
+    </w:p>
+    <w:p/>
+    <w:p>
+      <w:pPr>
+        <w:jc w:val="both"/>
+      </w:pPr>
+      <w:r>
+        <w:t>The authors of this paper</w:t>
+      </w:r>
+      <w:r>
+        <w:t xml:space="preserve"> had proposed to create a new method based on deep convolutional neural networks with aim of classifying five different types of heartbeats. Furthermore, they proposed an innovative way of knowledge transference to from this task to the Myocardial infarction classification task (MI) tackled by many other researchers. The MI classification task was included due to the fact it is classified using a cluster of heartbeats and other research papers had used the same dataset (MIT-BIH) for such a purpose.</w:t>
+      </w:r>
+    </w:p>
+    <w:p>
+      <w:pPr>
+        <w:pStyle w:val="Heading2"/>
+      </w:pPr>
+      <w:bookmarkStart w:id="3" w:name="_Toc44443570"/>
+      <w:r>
+        <w:t>Research Methodology</w:t>
+      </w:r>
+      <w:bookmarkEnd w:id="3"/>
+    </w:p>
+    <w:p/>
+    <w:p>
+      <w:pPr>
+        <w:jc w:val="both"/>
+      </w:pPr>
+      <w:r>
+        <w:t>All research papers including this one that revolve around the classification of heartbeats and heat ailments are quantitative papers. This is only natural since to guarantee accuracy in the classification of these delicate phenomenon, the researcher would want to train and test their classifier on a much data as possible. The more distinct cases one can find in a dataset, the more accurate and precise the final classifier will be.</w:t>
+      </w:r>
+    </w:p>
+    <w:p>
+      <w:pPr>
+        <w:jc w:val="both"/>
+      </w:pPr>
+      <w:r>
+        <w:t xml:space="preserve">For this paper, </w:t>
+      </w:r>
+      <w:r>
+        <w:rPr>
+          <w:i/>
+          <w:iCs/>
+        </w:rPr>
+        <w:t xml:space="preserve">Kachuee et al </w:t>
+      </w:r>
+      <w:r>
+        <w:t>use the MIT-BIH database. The data had to be prepared before being used for neural network training. The beat extraction process involved the following steps:</w:t>
+      </w:r>
+    </w:p>
+    <w:p>
+      <w:pPr>
+        <w:pStyle w:val="ListParagraph"/>
+        <w:numPr>
+          <w:ilvl w:val="0"/>
+          <w:numId w:val="11"/>
+        </w:numPr>
+        <w:jc w:val="both"/>
+      </w:pPr>
+      <w:r>
+        <w:t>Splitting the ECG signal to ten seconds segments.</w:t>
+      </w:r>
+    </w:p>
+    <w:p>
+      <w:pPr>
+        <w:pStyle w:val="ListParagraph"/>
+        <w:numPr>
+          <w:ilvl w:val="0"/>
+          <w:numId w:val="11"/>
+        </w:numPr>
+        <w:jc w:val="both"/>
+      </w:pPr>
+      <w:r>
+        <w:t>Normalization of the amplitude values of to a range between 0 and 1</w:t>
+      </w:r>
+    </w:p>
+    <w:p>
+      <w:pPr>
+        <w:pStyle w:val="ListParagraph"/>
+        <w:numPr>
+          <w:ilvl w:val="0"/>
+          <w:numId w:val="11"/>
+        </w:numPr>
+        <w:jc w:val="both"/>
+      </w:pPr>
+      <w:r>
+        <w:t xml:space="preserve">Finding the set of all local maximums based on zero crossing of the first derivative. </w:t>
+      </w:r>
+    </w:p>
+    <w:p>
+      <w:pPr>
+        <w:pStyle w:val="ListParagraph"/>
+        <w:numPr>
+          <w:ilvl w:val="0"/>
+          <w:numId w:val="11"/>
+        </w:numPr>
+        <w:jc w:val="both"/>
+      </w:pPr>
+      <w:r>
+        <w:t>Finding the set of ECG R-peak candidates by applying a threshold to the normalized value.</w:t>
+      </w:r>
+    </w:p>
+    <w:p>
+      <w:pPr>
+        <w:pStyle w:val="ListParagraph"/>
+        <w:numPr>
+          <w:ilvl w:val="0"/>
+          <w:numId w:val="11"/>
+        </w:numPr>
+        <w:jc w:val="both"/>
+      </w:pPr>
+      <w:r>
+        <w:t>Find the median R-R intervals as the nominal heartbeat period of that window T</w:t>
+      </w:r>
+    </w:p>
+    <w:p>
+      <w:pPr>
+        <w:pStyle w:val="ListParagraph"/>
+        <w:numPr>
+          <w:ilvl w:val="0"/>
+          <w:numId w:val="11"/>
+        </w:numPr>
+        <w:jc w:val="both"/>
+      </w:pPr>
+      <w:r>
+        <w:t>For each R peak, selecting a part of the signal (1,2T long)</w:t>
+      </w:r>
+    </w:p>
+    <w:p>
+      <w:pPr>
+        <w:pStyle w:val="ListParagraph"/>
+        <w:numPr>
+          <w:ilvl w:val="0"/>
+          <w:numId w:val="11"/>
+        </w:numPr>
+        <w:jc w:val="both"/>
+      </w:pPr>
+      <w:r>
+        <w:t>Padding each part with 0 to equate all selections to a fixed length.</w:t>
+      </w:r>
+    </w:p>
+    <w:p>
+      <w:pPr>
+        <w:jc w:val="both"/>
+      </w:pPr>
+      <w:r>
+        <w:t>Once the dataset was finalized, the proposed neural network could be trained and evaluated. For each test conducted, a confusion matrix was created to extract key performance indicators that would be required for comparison and discussion of results.</w:t>
+      </w:r>
+    </w:p>
+    <w:p>
+      <w:pPr>
+        <w:jc w:val="both"/>
+      </w:pPr>
+      <w:r>
+        <w:t>Once the neural network’s capabilities were defined and evaluated, the same networks and node weights were used to carry out the MI classification task.</w:t>
+      </w:r>
+    </w:p>
+    <w:p>
+      <w:pPr>
+        <w:jc w:val="both"/>
+      </w:pPr>
+    </w:p>
+    <w:p>
+      <w:pPr>
+        <w:pStyle w:val="Heading2"/>
+      </w:pPr>
+      <w:bookmarkStart w:id="4" w:name="_Toc44443571"/>
+      <w:r>
+        <w:t>Research Methodology of 2 other papers cited in research</w:t>
+      </w:r>
+      <w:bookmarkEnd w:id="4"/>
+    </w:p>
+    <w:p/>
+    <w:p>
+      <w:pPr>
+        <w:jc w:val="both"/>
+      </w:pPr>
+      <w:r>
+        <w:t xml:space="preserve">Comparing to two other papers by </w:t>
+      </w:r>
+      <w:proofErr w:type="spellStart"/>
+      <w:r>
+        <w:rPr>
+          <w:b/>
+          <w:bCs/>
+          <w:i/>
+          <w:iCs/>
+        </w:rPr>
+        <w:t>Archarya</w:t>
+      </w:r>
+      <w:proofErr w:type="spellEnd"/>
+      <w:r>
+        <w:rPr>
+          <w:b/>
+          <w:bCs/>
+          <w:i/>
+          <w:iCs/>
+        </w:rPr>
+        <w:t xml:space="preserve"> et al </w:t>
+      </w:r>
+      <w:r>
+        <w:t xml:space="preserve">and </w:t>
+      </w:r>
+      <w:r>
+        <w:rPr>
+          <w:b/>
+          <w:bCs/>
+          <w:i/>
+          <w:iCs/>
+        </w:rPr>
+        <w:t>Li and Zhou</w:t>
+      </w:r>
+      <w:r>
+        <w:rPr>
+          <w:b/>
+          <w:bCs/>
+          <w:i/>
+          <w:iCs/>
+        </w:rPr>
+        <w:t xml:space="preserve">, </w:t>
+      </w:r>
+      <w:proofErr w:type="gramStart"/>
+      <w:r>
+        <w:t>One</w:t>
+      </w:r>
+      <w:proofErr w:type="gramEnd"/>
+      <w:r>
+        <w:t xml:space="preserve"> can see that similar approaches were taken.</w:t>
+      </w:r>
+    </w:p>
+    <w:p>
+      <w:pPr>
+        <w:jc w:val="both"/>
+      </w:pPr>
+      <w:r>
+        <w:t xml:space="preserve">For </w:t>
+      </w:r>
+      <w:r>
+        <w:rPr>
+          <w:b/>
+          <w:bCs/>
+        </w:rPr>
+        <w:t>Acharya’s</w:t>
+      </w:r>
+      <w:r>
+        <w:t xml:space="preserve"> research, the research methodology differed by the way the data was extracted and fed to the Convolutional Neural Network. After extraction, the dataset was up sampled and cleaned from noise to give the best possible chance for the more severe heartbeat types to be identified more often and correctly.</w:t>
+      </w:r>
+    </w:p>
+    <w:p>
+      <w:pPr>
+        <w:jc w:val="both"/>
+      </w:pPr>
+      <w:r>
+        <w:rPr>
+          <w:b/>
+          <w:bCs/>
+        </w:rPr>
+        <w:t>Li &amp; Zhou</w:t>
+      </w:r>
+      <w:r>
+        <w:t xml:space="preserve"> used a similar extraction process but the random forest machine learning technique instead of a neural network. This technique has a stronger statistical prominence and is considered a step close to a white-box technique in comparison to neural network which are normally slated as black-box techniques since the users do not know the exact  inner workings of the algorithm.</w:t>
+      </w:r>
+    </w:p>
+    <w:p>
+      <w:pPr>
+        <w:pStyle w:val="Heading2"/>
+      </w:pPr>
+      <w:bookmarkStart w:id="5" w:name="_Toc44443572"/>
+      <w:r>
+        <w:t>Presentation of Results</w:t>
+      </w:r>
+      <w:bookmarkEnd w:id="5"/>
+    </w:p>
+    <w:p/>
+    <w:p>
+      <w:r>
+        <w:t>Kachuee and his team presented their results by including a sample confusion matrix to supplement the main result table.</w:t>
+      </w:r>
+    </w:p>
+    <w:p>
+      <w:pPr>
+        <w:jc w:val="center"/>
+      </w:pPr>
+      <w:r>
+        <w:drawing>
+          <wp:inline distT="0" distB="0" distL="0" distR="0" wp14:anchorId="3219E3CF" wp14:editId="26453812">
+            <wp:extent cx="3458058" cy="2943636"/>
+            <wp:effectExtent l="0" t="0" r="9525" b="9525"/>
+            <wp:docPr id="9" name="Picture 9"/>
+            <wp:cNvGraphicFramePr>
+              <a:graphicFrameLocks xmlns:a="http://schemas.openxmlformats.org/drawingml/2006/main" noChangeAspect="1"/>
+            </wp:cNvGraphicFramePr>
+            <a:graphic xmlns:a="http://schemas.openxmlformats.org/drawingml/2006/main">
+              <a:graphicData uri="http://schemas.openxmlformats.org/drawingml/2006/picture">
+                <pic:pic xmlns:pic="http://schemas.openxmlformats.org/drawingml/2006/picture">
+                  <pic:nvPicPr>
+                    <pic:cNvPr id="1" name=""/>
+                    <pic:cNvPicPr/>
+                  </pic:nvPicPr>
+                  <pic:blipFill>
+                    <a:blip r:embed="rId10"/>
+                    <a:stretch>
+                      <a:fillRect/>
+                    </a:stretch>
+                  </pic:blipFill>
+                  <pic:spPr>
+                    <a:xfrm>
+                      <a:off x="0" y="0"/>
+                      <a:ext cx="3458058" cy="2943636"/>
+                    </a:xfrm>
+                    <a:prstGeom prst="rect">
+                      <a:avLst/>
+                    </a:prstGeom>
+                  </pic:spPr>
+                </pic:pic>
+              </a:graphicData>
+            </a:graphic>
+          </wp:inline>
+        </w:drawing>
+      </w:r>
+    </w:p>
+    <w:p>
+      <w:pPr>
+        <w:jc w:val="center"/>
+      </w:pPr>
+    </w:p>
+    <w:p>
+      <w:r>
+        <w:lastRenderedPageBreak/>
+        <w:t>The main results table basically compares the performance of their proposed neural network versus other papers mentioned in the literature. They also stated the type of approach used and the average accuracy (%)</w:t>
+      </w:r>
+    </w:p>
+    <w:p>
+      <w:pPr>
+        <w:jc w:val="center"/>
+      </w:pPr>
+      <w:r>
+        <w:drawing>
+          <wp:inline distT="0" distB="0" distL="0" distR="0" wp14:anchorId="200ED05F" wp14:editId="735C8E25">
+            <wp:extent cx="3553321" cy="1124107"/>
+            <wp:effectExtent l="0" t="0" r="9525" b="0"/>
+            <wp:docPr id="10" name="Picture 10"/>
+            <wp:cNvGraphicFramePr>
+              <a:graphicFrameLocks xmlns:a="http://schemas.openxmlformats.org/drawingml/2006/main" noChangeAspect="1"/>
+            </wp:cNvGraphicFramePr>
+            <a:graphic xmlns:a="http://schemas.openxmlformats.org/drawingml/2006/main">
+              <a:graphicData uri="http://schemas.openxmlformats.org/drawingml/2006/picture">
+                <pic:pic xmlns:pic="http://schemas.openxmlformats.org/drawingml/2006/picture">
+                  <pic:nvPicPr>
+                    <pic:cNvPr id="1" name=""/>
+                    <pic:cNvPicPr/>
+                  </pic:nvPicPr>
+                  <pic:blipFill>
+                    <a:blip r:embed="rId11"/>
+                    <a:stretch>
+                      <a:fillRect/>
+                    </a:stretch>
+                  </pic:blipFill>
+                  <pic:spPr>
+                    <a:xfrm>
+                      <a:off x="0" y="0"/>
+                      <a:ext cx="3553321" cy="1124107"/>
+                    </a:xfrm>
+                    <a:prstGeom prst="rect">
+                      <a:avLst/>
+                    </a:prstGeom>
+                  </pic:spPr>
+                </pic:pic>
+              </a:graphicData>
+            </a:graphic>
+          </wp:inline>
+        </w:drawing>
+      </w:r>
+    </w:p>
+    <w:p>
+      <w:r>
+        <w:t xml:space="preserve">Finally, a table for the comparison of MI Classifiers was also presented. Accuracy, </w:t>
+      </w:r>
+      <w:proofErr w:type="gramStart"/>
+      <w:r>
+        <w:t>precision</w:t>
+      </w:r>
+      <w:proofErr w:type="gramEnd"/>
+      <w:r>
+        <w:t xml:space="preserve"> and recall were included to give more depth to the performance of each approach.</w:t>
+      </w:r>
+    </w:p>
+    <w:p>
+      <w:pPr>
+        <w:jc w:val="center"/>
+      </w:pPr>
+      <w:r>
+        <w:drawing>
+          <wp:inline distT="0" distB="0" distL="0" distR="0" wp14:anchorId="4D6B1EB3" wp14:editId="21858681">
+            <wp:extent cx="3305636" cy="1991003"/>
+            <wp:effectExtent l="0" t="0" r="0" b="9525"/>
+            <wp:docPr id="11" name="Picture 11"/>
+            <wp:cNvGraphicFramePr>
+              <a:graphicFrameLocks xmlns:a="http://schemas.openxmlformats.org/drawingml/2006/main" noChangeAspect="1"/>
+            </wp:cNvGraphicFramePr>
+            <a:graphic xmlns:a="http://schemas.openxmlformats.org/drawingml/2006/main">
+              <a:graphicData uri="http://schemas.openxmlformats.org/drawingml/2006/picture">
+                <pic:pic xmlns:pic="http://schemas.openxmlformats.org/drawingml/2006/picture">
+                  <pic:nvPicPr>
+                    <pic:cNvPr id="1" name=""/>
+                    <pic:cNvPicPr/>
+                  </pic:nvPicPr>
+                  <pic:blipFill>
+                    <a:blip r:embed="rId12"/>
+                    <a:stretch>
+                      <a:fillRect/>
+                    </a:stretch>
+                  </pic:blipFill>
+                  <pic:spPr>
+                    <a:xfrm>
+                      <a:off x="0" y="0"/>
+                      <a:ext cx="3305636" cy="1991003"/>
+                    </a:xfrm>
+                    <a:prstGeom prst="rect">
+                      <a:avLst/>
+                    </a:prstGeom>
+                  </pic:spPr>
+                </pic:pic>
+              </a:graphicData>
+            </a:graphic>
+          </wp:inline>
+        </w:drawing>
+      </w:r>
+    </w:p>
+    <w:p>
+      <w:r>
+        <w:t>Visualization of the MI Classifier results were also included to give the reader an indication of the clustering of the network results.</w:t>
+      </w:r>
+    </w:p>
+    <w:p>
+      <w:pPr>
+        <w:jc w:val="center"/>
+      </w:pPr>
+      <w:r>
+        <w:drawing>
+          <wp:inline distT="0" distB="0" distL="0" distR="0" wp14:anchorId="0D8B7D01" wp14:editId="3B47465C">
+            <wp:extent cx="3343742" cy="2591162"/>
+            <wp:effectExtent l="0" t="0" r="9525" b="0"/>
+            <wp:docPr id="12" name="Picture 12"/>
+            <wp:cNvGraphicFramePr>
+              <a:graphicFrameLocks xmlns:a="http://schemas.openxmlformats.org/drawingml/2006/main" noChangeAspect="1"/>
+            </wp:cNvGraphicFramePr>
+            <a:graphic xmlns:a="http://schemas.openxmlformats.org/drawingml/2006/main">
+              <a:graphicData uri="http://schemas.openxmlformats.org/drawingml/2006/picture">
+                <pic:pic xmlns:pic="http://schemas.openxmlformats.org/drawingml/2006/picture">
+                  <pic:nvPicPr>
+                    <pic:cNvPr id="1" name=""/>
+                    <pic:cNvPicPr/>
+                  </pic:nvPicPr>
+                  <pic:blipFill>
+                    <a:blip r:embed="rId13"/>
+                    <a:stretch>
+                      <a:fillRect/>
+                    </a:stretch>
+                  </pic:blipFill>
+                  <pic:spPr>
+                    <a:xfrm>
+                      <a:off x="0" y="0"/>
+                      <a:ext cx="3343742" cy="2591162"/>
+                    </a:xfrm>
+                    <a:prstGeom prst="rect">
+                      <a:avLst/>
+                    </a:prstGeom>
+                  </pic:spPr>
+                </pic:pic>
+              </a:graphicData>
+            </a:graphic>
+          </wp:inline>
+        </w:drawing>
+      </w:r>
+    </w:p>
+    <w:p>
+      <w:pPr>
+        <w:pStyle w:val="Heading2"/>
+      </w:pPr>
+      <w:bookmarkStart w:id="6" w:name="_Toc44443573"/>
+      <w:r>
+        <w:lastRenderedPageBreak/>
+        <w:t>Discussion of Results</w:t>
+      </w:r>
+      <w:bookmarkEnd w:id="6"/>
+    </w:p>
+    <w:p/>
+    <w:p>
+      <w:pPr>
+        <w:jc w:val="both"/>
+      </w:pPr>
+      <w:r>
+        <w:t>The researcher simply describes how the results show that the proposed network is quite accurate at both Classification activities even though very minimal retooling of the network was required. They also note that the network was the second most accurate of the mentioned works.</w:t>
+      </w:r>
+    </w:p>
+    <w:p>
+      <w:pPr>
+        <w:pStyle w:val="Heading2"/>
+        <w:jc w:val="both"/>
+      </w:pPr>
+      <w:bookmarkStart w:id="7" w:name="_Toc44443574"/>
+      <w:r>
+        <w:t>Future Implications of the Study</w:t>
+      </w:r>
+      <w:bookmarkEnd w:id="7"/>
+    </w:p>
+    <w:p>
+      <w:pPr>
+        <w:spacing w:after="200" w:line="276" w:lineRule="auto"/>
+        <w:jc w:val="both"/>
+      </w:pPr>
+    </w:p>
+    <w:p>
+      <w:pPr>
+        <w:jc w:val="both"/>
+      </w:pPr>
+      <w:r>
+        <w:t>A small comment on the possibility of using 12 lead ECGs to increase the accuracy of the network was made. This came about because the leading approach used for MI classification used 12 lead ECGs to train their classifier and therefore comparison is not as clear then the other approaches who all used dual lead ECGs.</w:t>
+      </w:r>
+    </w:p>
+    <w:p>
+      <w:pPr>
+        <w:spacing w:after="200" w:line="276" w:lineRule="auto"/>
+      </w:pPr>
+    </w:p>
+    <w:p>
+      <w:pPr>
+        <w:spacing w:after="200" w:line="276" w:lineRule="auto"/>
+      </w:pPr>
+    </w:p>
+    <w:p>
+      <w:pPr>
+        <w:spacing w:after="200" w:line="276" w:lineRule="auto"/>
+      </w:pPr>
+    </w:p>
+    <w:p>
+      <w:pPr>
+        <w:spacing w:after="200" w:line="276" w:lineRule="auto"/>
+      </w:pPr>
+    </w:p>
+    <w:p>
+      <w:pPr>
+        <w:spacing w:after="200" w:line="276" w:lineRule="auto"/>
+      </w:pPr>
+    </w:p>
+    <w:p>
+      <w:pPr>
+        <w:spacing w:after="200" w:line="276" w:lineRule="auto"/>
+      </w:pPr>
+    </w:p>
+    <w:p>
+      <w:pPr>
+        <w:spacing w:after="200" w:line="276" w:lineRule="auto"/>
+      </w:pPr>
+    </w:p>
+    <w:p>
+      <w:pPr>
+        <w:spacing w:after="200" w:line="276" w:lineRule="auto"/>
+      </w:pPr>
+    </w:p>
+    <w:p>
+      <w:pPr>
+        <w:spacing w:after="200" w:line="276" w:lineRule="auto"/>
+      </w:pPr>
+    </w:p>
+    <w:p>
+      <w:pPr>
+        <w:spacing w:after="200" w:line="276" w:lineRule="auto"/>
+      </w:pPr>
+    </w:p>
+    <w:p>
+      <w:pPr>
+        <w:spacing w:after="200" w:line="276" w:lineRule="auto"/>
+      </w:pPr>
+    </w:p>
+    <w:p>
+      <w:pPr>
+        <w:spacing w:after="200" w:line="276" w:lineRule="auto"/>
+      </w:pPr>
+    </w:p>
+    <w:p>
+      <w:pPr>
+        <w:spacing w:after="200" w:line="276" w:lineRule="auto"/>
+      </w:pPr>
+    </w:p>
+    <w:p>
+      <w:pPr>
+        <w:spacing w:after="200" w:line="276" w:lineRule="auto"/>
+      </w:pPr>
+    </w:p>
+    <w:p>
+      <w:pPr>
+        <w:spacing w:after="200" w:line="276" w:lineRule="auto"/>
+      </w:pPr>
+    </w:p>
+    <w:p>
       <w:pPr>
         <w:pStyle w:val="Heading1"/>
       </w:pPr>
-      <w:bookmarkStart w:id="2" w:name="_Toc44435323"/>
-      <w:r>
-        <w:t>Step 3</w:t>
-      </w:r>
-      <w:bookmarkEnd w:id="2"/>
+      <w:bookmarkStart w:id="8" w:name="_Toc44443575"/>
+      <w:r>
+        <w:lastRenderedPageBreak/>
+        <w:t>Section C</w:t>
+      </w:r>
+      <w:bookmarkEnd w:id="8"/>
     </w:p>
     <w:p/>
     <w:p>
       <w:pPr>
-        <w:pStyle w:val="Heading1"/>
-      </w:pPr>
-      <w:bookmarkStart w:id="3" w:name="_Toc44435324"/>
-      <w:r>
-        <w:t>Step 4</w:t>
-      </w:r>
-      <w:bookmarkEnd w:id="3"/>
-    </w:p>
-    <w:p/>
-    <w:p>
-      <w:pPr>
-        <w:pStyle w:val="Heading1"/>
-      </w:pPr>
-      <w:bookmarkStart w:id="4" w:name="_Toc44435325"/>
-      <w:r>
-        <w:t>Step 5</w:t>
-      </w:r>
-      <w:bookmarkEnd w:id="4"/>
-    </w:p>
-    <w:p>
-      <w:pPr>
+        <w:rPr>
+          <w:b/>
+          <w:bCs/>
+        </w:rPr>
+      </w:pPr>
+      <w:r>
+        <w:rPr>
+          <w:b/>
+          <w:bCs/>
+        </w:rPr>
+        <w:t>Where to find the Data</w:t>
+      </w:r>
+    </w:p>
+    <w:p>
+      <w:pPr>
+        <w:jc w:val="both"/>
+      </w:pPr>
+      <w:r>
+        <w:t xml:space="preserve">The MIT-BIH Arrythmia database is maintained by the MIT Laboratory for Computational Physiology and is Hosted on </w:t>
+      </w:r>
+      <w:r>
+        <w:rPr>
+          <w:b/>
+          <w:bCs/>
+        </w:rPr>
+        <w:t>Physionet.org</w:t>
+      </w:r>
+      <w:r>
+        <w:t xml:space="preserve">. Once a user account is created, one can download and of the datasets hosted on the website and may even participate in any of the events. Each dataset included the MIT-BIH </w:t>
+      </w:r>
+      <w:proofErr w:type="spellStart"/>
+      <w:r>
+        <w:t>db</w:t>
+      </w:r>
+      <w:proofErr w:type="spellEnd"/>
+      <w:r>
+        <w:t xml:space="preserve"> are also hosted on GitHub incase the main Physionet website is down.</w:t>
+      </w:r>
+    </w:p>
+    <w:p>
+      <w:pPr>
+        <w:jc w:val="both"/>
+      </w:pPr>
+      <w:r>
+        <w:rPr>
+          <w:b/>
+          <w:bCs/>
+        </w:rPr>
+        <w:t>URL</w:t>
+      </w:r>
+      <w:r>
+        <w:t xml:space="preserve"> : </w:t>
+      </w:r>
+      <w:hyperlink r:id="rId14" w:history="1">
+        <w:r>
+          <w:rPr>
+            <w:rStyle w:val="Hyperlink"/>
+          </w:rPr>
+          <w:t>https://physionet.org/content/mitdb/1.0.0/</w:t>
+        </w:r>
+      </w:hyperlink>
+    </w:p>
+    <w:p>
+      <w:pPr>
+        <w:jc w:val="both"/>
+        <w:rPr>
+          <w:b/>
+          <w:bCs/>
+        </w:rPr>
+      </w:pPr>
+      <w:r>
+        <w:rPr>
+          <w:b/>
+          <w:bCs/>
+        </w:rPr>
+        <w:t>How Was the Data Collected?</w:t>
+      </w:r>
+    </w:p>
+    <w:p>
+      <w:pPr>
+        <w:jc w:val="both"/>
         <w:rPr>
           <w:sz w:val="24"/>
         </w:rPr>
       </w:pPr>
+      <w:r>
+        <w:rPr>
+          <w:sz w:val="24"/>
+        </w:rPr>
+        <w:t xml:space="preserve">The MIT-BIH Arrythmia Database is over 40 years old. Data collection started in 1975 at the </w:t>
+      </w:r>
+      <w:r>
+        <w:rPr>
+          <w:b/>
+          <w:bCs/>
+          <w:sz w:val="24"/>
+        </w:rPr>
+        <w:t xml:space="preserve">Beth Israel </w:t>
+      </w:r>
+      <w:proofErr w:type="spellStart"/>
+      <w:r>
+        <w:rPr>
+          <w:b/>
+          <w:bCs/>
+          <w:sz w:val="24"/>
+        </w:rPr>
+        <w:t>Deconess</w:t>
+      </w:r>
+      <w:proofErr w:type="spellEnd"/>
+      <w:r>
+        <w:rPr>
+          <w:b/>
+          <w:bCs/>
+          <w:sz w:val="24"/>
+        </w:rPr>
+        <w:t xml:space="preserve"> Medical Center</w:t>
+      </w:r>
+      <w:r>
+        <w:rPr>
+          <w:sz w:val="24"/>
+        </w:rPr>
+        <w:t xml:space="preserve"> located in Boston. The dataset is comprised of ECGs taken from various medical patients. The current data set contains 48 half-hour excepts made up of dual channel ECG Recordings from 47 different subjects studied by BIH Arrhythmia laboratory between 1975 and 1979. 23 of these recordings were chosen at random from a sample of 4000 ECG recordings collected from a population of Inpatients and outpatients. The remainder recordings (25) were selected from the same set of 4000 recordings but they were picked with a focus to include less common but still clinically significant arrhythmias that would have not been represented well enough in a random selection process.</w:t>
+      </w:r>
+    </w:p>
+    <w:p>
+      <w:pPr>
+        <w:jc w:val="both"/>
+        <w:rPr>
+          <w:sz w:val="24"/>
+        </w:rPr>
+      </w:pPr>
+      <w:r>
+        <w:rPr>
+          <w:sz w:val="24"/>
+        </w:rPr>
+        <w:t xml:space="preserve">The current dataset is given in a digitized format and contain annotations </w:t>
+      </w:r>
+      <w:r>
+        <w:rPr>
+          <w:sz w:val="24"/>
+        </w:rPr>
+        <w:t>made by 2 independent cardiologists. A total of 110,000 Annotations are currently included within the database.</w:t>
+      </w:r>
+    </w:p>
+    <w:p>
+      <w:r>
+        <w:rPr>
+          <w:b/>
+          <w:bCs/>
+          <w:sz w:val="24"/>
+        </w:rPr>
+        <w:t>Cite</w:t>
+      </w:r>
+      <w:r>
+        <w:rPr>
+          <w:sz w:val="24"/>
+        </w:rPr>
+        <w:t xml:space="preserve"> : </w:t>
+      </w:r>
+      <w:hyperlink r:id="rId15" w:history="1">
+        <w:r>
+          <w:rPr>
+            <w:rStyle w:val="Hyperlink"/>
+            <w:rFonts w:ascii="Segoe UI" w:hAnsi="Segoe UI" w:cs="Segoe UI"/>
+            <w:color w:val="0366D6"/>
+            <w:shd w:val="clear" w:color="auto" w:fill="E7E8EA"/>
+          </w:rPr>
+          <w:t xml:space="preserve">Moody GB, Mark RG. The impact of the MIT-BIH Arrhythmia Database. IEEE </w:t>
+        </w:r>
+        <w:proofErr w:type="spellStart"/>
+        <w:r>
+          <w:rPr>
+            <w:rStyle w:val="Hyperlink"/>
+            <w:rFonts w:ascii="Segoe UI" w:hAnsi="Segoe UI" w:cs="Segoe UI"/>
+            <w:color w:val="0366D6"/>
+            <w:shd w:val="clear" w:color="auto" w:fill="E7E8EA"/>
+          </w:rPr>
+          <w:t>Eng</w:t>
+        </w:r>
+        <w:proofErr w:type="spellEnd"/>
+        <w:r>
+          <w:rPr>
+            <w:rStyle w:val="Hyperlink"/>
+            <w:rFonts w:ascii="Segoe UI" w:hAnsi="Segoe UI" w:cs="Segoe UI"/>
+            <w:color w:val="0366D6"/>
+            <w:shd w:val="clear" w:color="auto" w:fill="E7E8EA"/>
+          </w:rPr>
+          <w:t xml:space="preserve"> in Med and Biol 20(3):45-50 (May-June 2001). (PMID: 11446209)</w:t>
+        </w:r>
+      </w:hyperlink>
+    </w:p>
+    <w:p>
+      <w:pPr>
+        <w:spacing w:after="200" w:line="276" w:lineRule="auto"/>
+      </w:pPr>
+      <w:r>
+        <w:br w:type="page"/>
+      </w:r>
+    </w:p>
+    <w:p/>
+    <w:p>
+      <w:pPr>
+        <w:rPr>
+          <w:b/>
+          <w:bCs/>
+          <w:sz w:val="24"/>
+        </w:rPr>
+      </w:pPr>
+      <w:r>
+        <w:rPr>
+          <w:b/>
+          <w:bCs/>
+          <w:sz w:val="24"/>
+        </w:rPr>
+        <w:t>An Alternative way of representing the source data</w:t>
+      </w:r>
+    </w:p>
+    <w:p>
+      <w:pPr>
+        <w:rPr>
+          <w:sz w:val="24"/>
+        </w:rPr>
+      </w:pPr>
+      <w:r>
+        <w:rPr>
+          <w:sz w:val="24"/>
+        </w:rPr>
+        <w:t xml:space="preserve">Any time this dataset was use in research; it would always be presented in a table like the following: </w:t>
+      </w:r>
+    </w:p>
+    <w:p>
+      <w:pPr>
+        <w:jc w:val="center"/>
+        <w:rPr>
+          <w:sz w:val="24"/>
+        </w:rPr>
+      </w:pPr>
+      <w:r>
+        <w:rPr>
+          <w:sz w:val="24"/>
+        </w:rPr>
+        <w:drawing>
+          <wp:inline distT="0" distB="0" distL="0" distR="0" wp14:anchorId="24DFB436" wp14:editId="48E1D854">
+            <wp:extent cx="5438775" cy="1306256"/>
+            <wp:effectExtent l="0" t="0" r="0" b="8255"/>
+            <wp:docPr id="7" name="Picture 7"/>
+            <wp:cNvGraphicFramePr>
+              <a:graphicFrameLocks xmlns:a="http://schemas.openxmlformats.org/drawingml/2006/main" noChangeAspect="1"/>
+            </wp:cNvGraphicFramePr>
+            <a:graphic xmlns:a="http://schemas.openxmlformats.org/drawingml/2006/main">
+              <a:graphicData uri="http://schemas.openxmlformats.org/drawingml/2006/picture">
+                <pic:pic xmlns:pic="http://schemas.openxmlformats.org/drawingml/2006/picture">
+                  <pic:nvPicPr>
+                    <pic:cNvPr id="1" name=""/>
+                    <pic:cNvPicPr/>
+                  </pic:nvPicPr>
+                  <pic:blipFill>
+                    <a:blip r:embed="rId16"/>
+                    <a:stretch>
+                      <a:fillRect/>
+                    </a:stretch>
+                  </pic:blipFill>
+                  <pic:spPr>
+                    <a:xfrm>
+                      <a:off x="0" y="0"/>
+                      <a:ext cx="5485639" cy="1317512"/>
+                    </a:xfrm>
+                    <a:prstGeom prst="rect">
+                      <a:avLst/>
+                    </a:prstGeom>
+                  </pic:spPr>
+                </pic:pic>
+              </a:graphicData>
+            </a:graphic>
+          </wp:inline>
+        </w:drawing>
+      </w:r>
+    </w:p>
+    <w:p>
+      <w:pPr>
+        <w:rPr>
+          <w:sz w:val="24"/>
+        </w:rPr>
+      </w:pPr>
+      <w:r>
+        <w:rPr>
+          <w:sz w:val="24"/>
+        </w:rPr>
+        <w:t xml:space="preserve">For my dissertation, apart from using a table, I also utilized a donut chart to show how disproportionate the dataset truly was. The donut chart easily transmits to the reader the proportionality of each class within the dataset. </w:t>
+      </w:r>
+    </w:p>
+    <w:p>
+      <w:pPr>
+        <w:jc w:val="center"/>
+        <w:rPr>
+          <w:sz w:val="24"/>
+        </w:rPr>
+      </w:pPr>
+      <w:r>
+        <w:rPr>
+          <w:sz w:val="24"/>
+        </w:rPr>
+        <w:drawing>
+          <wp:inline distT="0" distB="0" distL="0" distR="0" wp14:anchorId="6961AA32" wp14:editId="62CB3F2A">
+            <wp:extent cx="4639322" cy="3562847"/>
+            <wp:effectExtent l="0" t="0" r="8890" b="0"/>
+            <wp:docPr id="8" name="Picture 8"/>
+            <wp:cNvGraphicFramePr>
+              <a:graphicFrameLocks xmlns:a="http://schemas.openxmlformats.org/drawingml/2006/main" noChangeAspect="1"/>
+            </wp:cNvGraphicFramePr>
+            <a:graphic xmlns:a="http://schemas.openxmlformats.org/drawingml/2006/main">
+              <a:graphicData uri="http://schemas.openxmlformats.org/drawingml/2006/picture">
+                <pic:pic xmlns:pic="http://schemas.openxmlformats.org/drawingml/2006/picture">
+                  <pic:nvPicPr>
+                    <pic:cNvPr id="1" name=""/>
+                    <pic:cNvPicPr/>
+                  </pic:nvPicPr>
+                  <pic:blipFill>
+                    <a:blip r:embed="rId17"/>
+                    <a:stretch>
+                      <a:fillRect/>
+                    </a:stretch>
+                  </pic:blipFill>
+                  <pic:spPr>
+                    <a:xfrm>
+                      <a:off x="0" y="0"/>
+                      <a:ext cx="4639322" cy="3562847"/>
+                    </a:xfrm>
+                    <a:prstGeom prst="rect">
+                      <a:avLst/>
+                    </a:prstGeom>
+                  </pic:spPr>
+                </pic:pic>
+              </a:graphicData>
+            </a:graphic>
+          </wp:inline>
+        </w:drawing>
+      </w:r>
     </w:p>
     <w:sectPr>
-      <w:headerReference w:type="even" r:id="rId8"/>
-      <w:headerReference w:type="default" r:id="rId9"/>
-      <w:footerReference w:type="even" r:id="rId10"/>
-      <w:footerReference w:type="default" r:id="rId11"/>
-      <w:headerReference w:type="first" r:id="rId12"/>
-      <w:footerReference w:type="first" r:id="rId13"/>
+      <w:headerReference w:type="even" r:id="rId18"/>
+      <w:headerReference w:type="default" r:id="rId19"/>
+      <w:footerReference w:type="even" r:id="rId20"/>
+      <w:footerReference w:type="default" r:id="rId21"/>
+      <w:headerReference w:type="first" r:id="rId22"/>
+      <w:footerReference w:type="first" r:id="rId23"/>
       <w:pgSz w:w="12240" w:h="15840"/>
       <w:pgMar w:top="1440" w:right="1080" w:bottom="1440" w:left="1080" w:header="576" w:footer="432" w:gutter="0"/>
       <w:pgNumType w:start="0"/>
@@ -1616,7 +3079,7 @@
           <w:rPr>
             <w:color w:val="3F1D5A" w:themeColor="accent1"/>
           </w:rPr>
-          <w:t xml:space="preserve">IT Project </w:t>
+          <w:t>IT Project</w:t>
         </w:r>
       </w:p>
     </w:sdtContent>
@@ -1636,7 +3099,6 @@
         <w:alias w:val="Ellipsis:"/>
         <w:tag w:val="Ellipsis:"/>
         <w:id w:val="-2048830323"/>
-        <w:placeholder/>
         <w:temporary/>
         <w:showingPlcHdr/>
         <w15:appearance w15:val="hidden"/>
@@ -2088,6 +3550,118 @@
       </w:rPr>
     </w:lvl>
   </w:abstractNum>
+  <w:abstractNum w:abstractNumId="10" w15:restartNumberingAfterBreak="0">
+    <w:nsid w:val="2F482B1E"/>
+    <w:multiLevelType w:val="hybridMultilevel"/>
+    <w:tmpl w:val="9ADC83AE"/>
+    <w:lvl w:ilvl="0" w:tplc="29F06A46">
+      <w:numFmt w:val="bullet"/>
+      <w:lvlText w:val="-"/>
+      <w:lvlJc w:val="left"/>
+      <w:pPr>
+        <w:ind w:left="720" w:hanging="360"/>
+      </w:pPr>
+      <w:rPr>
+        <w:rFonts w:ascii="Century Gothic" w:eastAsiaTheme="minorEastAsia" w:hAnsi="Century Gothic" w:cstheme="minorBidi" w:hint="default"/>
+      </w:rPr>
+    </w:lvl>
+    <w:lvl w:ilvl="1" w:tplc="04090003" w:tentative="1">
+      <w:start w:val="1"/>
+      <w:numFmt w:val="bullet"/>
+      <w:lvlText w:val="o"/>
+      <w:lvlJc w:val="left"/>
+      <w:pPr>
+        <w:ind w:left="1440" w:hanging="360"/>
+      </w:pPr>
+      <w:rPr>
+        <w:rFonts w:ascii="Courier New" w:hAnsi="Courier New" w:cs="Courier New" w:hint="default"/>
+      </w:rPr>
+    </w:lvl>
+    <w:lvl w:ilvl="2" w:tplc="04090005" w:tentative="1">
+      <w:start w:val="1"/>
+      <w:numFmt w:val="bullet"/>
+      <w:lvlText w:val=""/>
+      <w:lvlJc w:val="left"/>
+      <w:pPr>
+        <w:ind w:left="2160" w:hanging="360"/>
+      </w:pPr>
+      <w:rPr>
+        <w:rFonts w:ascii="Wingdings" w:hAnsi="Wingdings" w:hint="default"/>
+      </w:rPr>
+    </w:lvl>
+    <w:lvl w:ilvl="3" w:tplc="04090001" w:tentative="1">
+      <w:start w:val="1"/>
+      <w:numFmt w:val="bullet"/>
+      <w:lvlText w:val=""/>
+      <w:lvlJc w:val="left"/>
+      <w:pPr>
+        <w:ind w:left="2880" w:hanging="360"/>
+      </w:pPr>
+      <w:rPr>
+        <w:rFonts w:ascii="Symbol" w:hAnsi="Symbol" w:hint="default"/>
+      </w:rPr>
+    </w:lvl>
+    <w:lvl w:ilvl="4" w:tplc="04090003" w:tentative="1">
+      <w:start w:val="1"/>
+      <w:numFmt w:val="bullet"/>
+      <w:lvlText w:val="o"/>
+      <w:lvlJc w:val="left"/>
+      <w:pPr>
+        <w:ind w:left="3600" w:hanging="360"/>
+      </w:pPr>
+      <w:rPr>
+        <w:rFonts w:ascii="Courier New" w:hAnsi="Courier New" w:cs="Courier New" w:hint="default"/>
+      </w:rPr>
+    </w:lvl>
+    <w:lvl w:ilvl="5" w:tplc="04090005" w:tentative="1">
+      <w:start w:val="1"/>
+      <w:numFmt w:val="bullet"/>
+      <w:lvlText w:val=""/>
+      <w:lvlJc w:val="left"/>
+      <w:pPr>
+        <w:ind w:left="4320" w:hanging="360"/>
+      </w:pPr>
+      <w:rPr>
+        <w:rFonts w:ascii="Wingdings" w:hAnsi="Wingdings" w:hint="default"/>
+      </w:rPr>
+    </w:lvl>
+    <w:lvl w:ilvl="6" w:tplc="04090001" w:tentative="1">
+      <w:start w:val="1"/>
+      <w:numFmt w:val="bullet"/>
+      <w:lvlText w:val=""/>
+      <w:lvlJc w:val="left"/>
+      <w:pPr>
+        <w:ind w:left="5040" w:hanging="360"/>
+      </w:pPr>
+      <w:rPr>
+        <w:rFonts w:ascii="Symbol" w:hAnsi="Symbol" w:hint="default"/>
+      </w:rPr>
+    </w:lvl>
+    <w:lvl w:ilvl="7" w:tplc="04090003" w:tentative="1">
+      <w:start w:val="1"/>
+      <w:numFmt w:val="bullet"/>
+      <w:lvlText w:val="o"/>
+      <w:lvlJc w:val="left"/>
+      <w:pPr>
+        <w:ind w:left="5760" w:hanging="360"/>
+      </w:pPr>
+      <w:rPr>
+        <w:rFonts w:ascii="Courier New" w:hAnsi="Courier New" w:cs="Courier New" w:hint="default"/>
+      </w:rPr>
+    </w:lvl>
+    <w:lvl w:ilvl="8" w:tplc="04090005" w:tentative="1">
+      <w:start w:val="1"/>
+      <w:numFmt w:val="bullet"/>
+      <w:lvlText w:val=""/>
+      <w:lvlJc w:val="left"/>
+      <w:pPr>
+        <w:ind w:left="6480" w:hanging="360"/>
+      </w:pPr>
+      <w:rPr>
+        <w:rFonts w:ascii="Wingdings" w:hAnsi="Wingdings" w:hint="default"/>
+      </w:rPr>
+    </w:lvl>
+  </w:abstractNum>
   <w:num w:numId="1">
     <w:abstractNumId w:val="9"/>
   </w:num>
@@ -2117,6 +3691,9 @@
   </w:num>
   <w:num w:numId="10">
     <w:abstractNumId w:val="0"/>
+  </w:num>
+  <w:num w:numId="11">
+    <w:abstractNumId w:val="10"/>
   </w:num>
 </w:numbering>
 </file>
@@ -2244,6 +3821,7 @@
     <w:lsdException w:name="HTML Sample" w:semiHidden="1" w:unhideWhenUsed="1"/>
     <w:lsdException w:name="HTML Typewriter" w:semiHidden="1" w:unhideWhenUsed="1"/>
     <w:lsdException w:name="HTML Variable" w:semiHidden="1" w:unhideWhenUsed="1"/>
+    <w:lsdException w:name="Normal Table" w:semiHidden="1" w:unhideWhenUsed="1"/>
     <w:lsdException w:name="annotation subject" w:semiHidden="1" w:unhideWhenUsed="1"/>
     <w:lsdException w:name="No List" w:semiHidden="1" w:unhideWhenUsed="1"/>
     <w:lsdException w:name="Outline List 1" w:semiHidden="1" w:unhideWhenUsed="1"/>
@@ -2286,8 +3864,11 @@
     <w:lsdException w:name="Table Contemporary" w:semiHidden="1" w:unhideWhenUsed="1"/>
     <w:lsdException w:name="Table Elegant" w:semiHidden="1" w:unhideWhenUsed="1"/>
     <w:lsdException w:name="Table Professional" w:semiHidden="1" w:unhideWhenUsed="1"/>
+    <w:lsdException w:name="Table Subtle 1" w:semiHidden="1" w:unhideWhenUsed="1"/>
     <w:lsdException w:name="Table Subtle 2" w:semiHidden="1" w:unhideWhenUsed="1"/>
     <w:lsdException w:name="Table Web 1" w:semiHidden="1" w:unhideWhenUsed="1"/>
+    <w:lsdException w:name="Table Web 2" w:semiHidden="1" w:unhideWhenUsed="1"/>
+    <w:lsdException w:name="Table Web 3" w:semiHidden="1" w:unhideWhenUsed="1"/>
     <w:lsdException w:name="Balloon Text" w:semiHidden="1" w:unhideWhenUsed="1"/>
     <w:lsdException w:name="Table Grid" w:uiPriority="59"/>
     <w:lsdException w:name="Table Theme" w:semiHidden="1" w:unhideWhenUsed="1"/>
@@ -3411,6 +4992,88 @@
       <w:spacing w:after="100"/>
     </w:pPr>
   </w:style>
+  <w:style w:type="table" w:styleId="GridTable1Light-Accent1">
+    <w:name w:val="Grid Table 1 Light Accent 1"/>
+    <w:basedOn w:val="TableNormal"/>
+    <w:uiPriority w:val="46"/>
+    <w:rsid w:val="00F5227C"/>
+    <w:pPr>
+      <w:spacing w:after="0" w:line="240" w:lineRule="auto"/>
+    </w:pPr>
+    <w:tblPr>
+      <w:tblStyleRowBandSize w:val="1"/>
+      <w:tblStyleColBandSize w:val="1"/>
+      <w:tblBorders>
+        <w:top w:val="single" w:sz="4" w:space="0" w:color="B588D8" w:themeColor="accent1" w:themeTint="66"/>
+        <w:left w:val="single" w:sz="4" w:space="0" w:color="B588D8" w:themeColor="accent1" w:themeTint="66"/>
+        <w:bottom w:val="single" w:sz="4" w:space="0" w:color="B588D8" w:themeColor="accent1" w:themeTint="66"/>
+        <w:right w:val="single" w:sz="4" w:space="0" w:color="B588D8" w:themeColor="accent1" w:themeTint="66"/>
+        <w:insideH w:val="single" w:sz="4" w:space="0" w:color="B588D8" w:themeColor="accent1" w:themeTint="66"/>
+        <w:insideV w:val="single" w:sz="4" w:space="0" w:color="B588D8" w:themeColor="accent1" w:themeTint="66"/>
+      </w:tblBorders>
+    </w:tblPr>
+    <w:tblStylePr w:type="firstRow">
+      <w:rPr>
+        <w:b/>
+        <w:bCs/>
+      </w:rPr>
+      <w:tblPr/>
+      <w:tcPr>
+        <w:tcBorders>
+          <w:bottom w:val="single" w:sz="12" w:space="0" w:color="904DC5" w:themeColor="accent1" w:themeTint="99"/>
+        </w:tcBorders>
+      </w:tcPr>
+    </w:tblStylePr>
+    <w:tblStylePr w:type="lastRow">
+      <w:rPr>
+        <w:b/>
+        <w:bCs/>
+      </w:rPr>
+      <w:tblPr/>
+      <w:tcPr>
+        <w:tcBorders>
+          <w:top w:val="double" w:sz="2" w:space="0" w:color="904DC5" w:themeColor="accent1" w:themeTint="99"/>
+        </w:tcBorders>
+      </w:tcPr>
+    </w:tblStylePr>
+    <w:tblStylePr w:type="firstCol">
+      <w:rPr>
+        <w:b/>
+        <w:bCs/>
+      </w:rPr>
+    </w:tblStylePr>
+    <w:tblStylePr w:type="lastCol">
+      <w:rPr>
+        <w:b/>
+        <w:bCs/>
+      </w:rPr>
+    </w:tblStylePr>
+  </w:style>
+  <w:style w:type="character" w:styleId="UnresolvedMention">
+    <w:name w:val="Unresolved Mention"/>
+    <w:basedOn w:val="DefaultParagraphFont"/>
+    <w:uiPriority w:val="99"/>
+    <w:semiHidden/>
+    <w:unhideWhenUsed/>
+    <w:rsid w:val="00C82A8A"/>
+    <w:rPr>
+      <w:color w:val="605E5C"/>
+      <w:shd w:val="clear" w:color="auto" w:fill="E1DFDD"/>
+    </w:rPr>
+  </w:style>
+  <w:style w:type="paragraph" w:styleId="TOC2">
+    <w:name w:val="toc 2"/>
+    <w:basedOn w:val="Normal"/>
+    <w:next w:val="Normal"/>
+    <w:autoRedefine/>
+    <w:uiPriority w:val="39"/>
+    <w:unhideWhenUsed/>
+    <w:rsid w:val="00E12458"/>
+    <w:pPr>
+      <w:spacing w:after="100"/>
+      <w:ind w:left="220"/>
+    </w:pPr>
+  </w:style>
 </w:styles>
 </file>
 
@@ -3488,12 +5151,33 @@
     <w:pitch w:val="variable"/>
     <w:sig w:usb0="E0002EFF" w:usb1="C000785B" w:usb2="00000009" w:usb3="00000000" w:csb0="000001FF" w:csb1="00000000"/>
   </w:font>
+  <w:font w:name="Courier New">
+    <w:panose1 w:val="02070309020205020404"/>
+    <w:charset w:val="00"/>
+    <w:family w:val="modern"/>
+    <w:pitch w:val="fixed"/>
+    <w:sig w:usb0="E0002EFF" w:usb1="C0007843" w:usb2="00000009" w:usb3="00000000" w:csb0="000001FF" w:csb1="00000000"/>
+  </w:font>
+  <w:font w:name="Wingdings">
+    <w:panose1 w:val="05000000000000000000"/>
+    <w:charset w:val="02"/>
+    <w:family w:val="auto"/>
+    <w:pitch w:val="variable"/>
+    <w:sig w:usb0="00000000" w:usb1="10000000" w:usb2="00000000" w:usb3="00000000" w:csb0="80000000" w:csb1="00000000"/>
+  </w:font>
   <w:font w:name="Tahoma">
     <w:panose1 w:val="020B0604030504040204"/>
     <w:charset w:val="00"/>
     <w:family w:val="swiss"/>
     <w:pitch w:val="variable"/>
     <w:sig w:usb0="E1002EFF" w:usb1="C000605B" w:usb2="00000029" w:usb3="00000000" w:csb0="000101FF" w:csb1="00000000"/>
+  </w:font>
+  <w:font w:name="Segoe UI">
+    <w:panose1 w:val="020B0502040204020203"/>
+    <w:charset w:val="00"/>
+    <w:family w:val="swiss"/>
+    <w:pitch w:val="variable"/>
+    <w:sig w:usb0="E4002EFF" w:usb1="C000E47F" w:usb2="00000009" w:usb3="00000000" w:csb0="000001FF" w:csb1="00000000"/>
   </w:font>
   <w:font w:name="Wingdings 2">
     <w:panose1 w:val="05020102010507070707"/>
@@ -3536,6 +5220,8 @@
   <w:rsids>
     <w:rsidRoot w:val="001D4355"/>
     <w:rsid w:val="001D4355"/>
+    <w:rsid w:val="00691AEC"/>
+    <w:rsid w:val="00C05B87"/>
   </w:rsids>
   <m:mathPr>
     <m:mathFont m:val="Cambria Math"/>

</xml_diff>